<commit_message>
Tot preparat per a entregar
</commit_message>
<xml_diff>
--- a/NEAT-Jetpack_Informe.docx
+++ b/NEAT-Jetpack_Informe.docx
@@ -16,7 +16,7 @@
         <mc:AlternateContent>
           <mc:Choice Requires="wpg">
             <w:drawing>
-              <wp:anchor behindDoc="1" distT="0" distB="0" distL="0" distR="0" simplePos="0" locked="0" layoutInCell="1" allowOverlap="1" relativeHeight="2" wp14:anchorId="0ECDAFAB">
+              <wp:anchor behindDoc="1" distT="0" distB="0" distL="0" distR="0" simplePos="0" locked="0" layoutInCell="0" allowOverlap="1" relativeHeight="2" wp14:anchorId="0ECDAFAB">
                 <wp:simplePos x="0" y="0"/>
                 <wp:positionH relativeFrom="page">
                   <wp:posOffset>302260</wp:posOffset>
@@ -24,7 +24,7 @@
                 <wp:positionV relativeFrom="page">
                   <wp:align>center</wp:align>
                 </wp:positionV>
-                <wp:extent cx="2197100" cy="9128125"/>
+                <wp:extent cx="2197735" cy="9128760"/>
                 <wp:effectExtent l="0" t="0" r="6985" b="7620"/>
                 <wp:wrapNone/>
                 <wp:docPr id="1" name="Grupo 2"/>
@@ -35,7 +35,7 @@
                       <wpg:grpSpPr>
                         <a:xfrm>
                           <a:off x="0" y="0"/>
-                          <a:ext cx="2196360" cy="9127440"/>
+                          <a:ext cx="2197080" cy="9128160"/>
                         </a:xfrm>
                       </wpg:grpSpPr>
                       <wps:wsp>
@@ -43,7 +43,7 @@
                         <wps:spPr>
                           <a:xfrm>
                             <a:off x="0" y="0"/>
-                            <a:ext cx="191880" cy="9127440"/>
+                            <a:ext cx="191160" cy="9128160"/>
                           </a:xfrm>
                           <a:prstGeom prst="rect">
                             <a:avLst/>
@@ -76,7 +76,7 @@
                         <wps:spPr>
                           <a:xfrm>
                             <a:off x="0" y="1467000"/>
-                            <a:ext cx="2196360" cy="549360"/>
+                            <a:ext cx="2197080" cy="548640"/>
                           </a:xfrm>
                           <a:prstGeom prst="homePlate">
                             <a:avLst>
@@ -112,22 +112,21 @@
                               </w:pPr>
                               <w:r>
                                 <w:rPr>
+                                  <w:sz w:val="28"/>
+                                  <w:b w:val="false"/>
+                                  <w:u w:val="none"/>
+                                  <w:dstrike w:val="false"/>
+                                  <w:strike w:val="false"/>
+                                  <w:i w:val="false"/>
+                                  <w:vertAlign w:val="baseline"/>
+                                  <w:position w:val="0"/>
                                   <w:spacing w:val="0"/>
+                                  <w:szCs w:val="28"/>
+                                  <w:bCs w:val="false"/>
+                                  <w:iCs w:val="false"/>
                                   <w:smallCaps w:val="false"/>
                                   <w:caps w:val="false"/>
-                                  <w:iCs w:val="false"/>
-                                  <w:bCs w:val="false"/>
-                                  <w:szCs w:val="28"/>
-                                  <w:vertAlign w:val="baseline"/>
-                                  <w:position w:val="0"/>
-                                  <w:sz w:val="28"/>
-                                  <w:i w:val="false"/>
-                                  <w:dstrike w:val="false"/>
-                                  <w:strike w:val="false"/>
-                                  <w:u w:val="none"/>
-                                  <w:b w:val="false"/>
-                                  <w:sz w:val="28"/>
-                                  <w:rFonts w:asciiTheme="minorHAnsi" w:cstheme="minorBidi" w:eastAsiaTheme="minorHAnsi" w:hAnsiTheme="minorHAnsi" w:eastAsia="Calibri" w:ascii="Calibri" w:hAnsi="Calibri"/>
+                                  <w:rFonts w:asciiTheme="minorHAnsi" w:cstheme="minorBidi" w:eastAsiaTheme="minorHAnsi" w:hAnsiTheme="minorHAnsi" w:ascii="Calibri" w:hAnsi="Calibri" w:eastAsia="Calibri"/>
                                   <w:color w:val="FFFFFF"/>
                                 </w:rPr>
                                 <w:t>02/06/2021</w:t>
@@ -143,8 +142,8 @@
                         <wpg:cNvGrpSpPr/>
                         <wpg:grpSpPr>
                           <a:xfrm>
-                            <a:off x="76320" y="4212000"/>
-                            <a:ext cx="2059200" cy="4910400"/>
+                            <a:off x="76320" y="4212720"/>
+                            <a:ext cx="2059920" cy="4910400"/>
                           </a:xfrm>
                         </wpg:grpSpPr>
                         <wpg:grpSp>
@@ -152,15 +151,15 @@
                           <wpg:grpSpPr>
                             <a:xfrm>
                               <a:off x="95040" y="0"/>
-                              <a:ext cx="1651680" cy="4910400"/>
+                              <a:ext cx="1652400" cy="4910400"/>
                             </a:xfrm>
                           </wpg:grpSpPr>
                           <wps:wsp>
                             <wps:cNvSpPr/>
                             <wps:spPr>
                               <a:xfrm>
-                                <a:off x="360000" y="3157200"/>
-                                <a:ext cx="304200" cy="1096560"/>
+                                <a:off x="360000" y="3157560"/>
+                                <a:ext cx="304200" cy="1095840"/>
                               </a:xfrm>
                               <a:custGeom>
                                 <a:avLst/>
@@ -203,7 +202,7 @@
                               <a:solidFill>
                                 <a:schemeClr val="tx2"/>
                               </a:solidFill>
-                              <a:ln>
+                              <a:ln w="0">
                                 <a:solidFill>
                                   <a:schemeClr val="tx2"/>
                                 </a:solidFill>
@@ -221,8 +220,8 @@
                             <wps:cNvSpPr/>
                             <wps:spPr>
                               <a:xfrm>
-                                <a:off x="682200" y="4241160"/>
-                                <a:ext cx="288360" cy="669240"/>
+                                <a:off x="682560" y="4241520"/>
+                                <a:ext cx="287640" cy="668520"/>
                               </a:xfrm>
                               <a:custGeom>
                                 <a:avLst/>
@@ -268,7 +267,7 @@
                               <a:solidFill>
                                 <a:schemeClr val="tx2"/>
                               </a:solidFill>
-                              <a:ln>
+                              <a:ln w="0">
                                 <a:solidFill>
                                   <a:schemeClr val="tx2"/>
                                 </a:solidFill>
@@ -287,7 +286,7 @@
                             <wps:spPr>
                               <a:xfrm>
                                 <a:off x="0" y="0"/>
-                                <a:ext cx="347400" cy="3177000"/>
+                                <a:ext cx="346680" cy="3177000"/>
                               </a:xfrm>
                               <a:custGeom>
                                 <a:avLst/>
@@ -369,7 +368,7 @@
                               <a:solidFill>
                                 <a:schemeClr val="tx2"/>
                               </a:solidFill>
-                              <a:ln>
+                              <a:ln w="0">
                                 <a:solidFill>
                                   <a:schemeClr val="tx2"/>
                                 </a:solidFill>
@@ -464,7 +463,7 @@
                               <a:solidFill>
                                 <a:schemeClr val="tx2"/>
                               </a:solidFill>
-                              <a:ln>
+                              <a:ln w="0">
                                 <a:solidFill>
                                   <a:schemeClr val="tx2"/>
                                 </a:solidFill>
@@ -482,8 +481,8 @@
                             <wps:cNvSpPr/>
                             <wps:spPr>
                               <a:xfrm>
-                                <a:off x="349920" y="3179520"/>
-                                <a:ext cx="384120" cy="1568520"/>
+                                <a:off x="349920" y="3179880"/>
+                                <a:ext cx="384120" cy="1567800"/>
                               </a:xfrm>
                               <a:custGeom>
                                 <a:avLst/>
@@ -556,7 +555,7 @@
                               <a:solidFill>
                                 <a:schemeClr val="tx2"/>
                               </a:solidFill>
-                              <a:ln>
+                              <a:ln w="0">
                                 <a:solidFill>
                                   <a:schemeClr val="tx2"/>
                                 </a:solidFill>
@@ -574,8 +573,8 @@
                             <wps:cNvSpPr/>
                             <wps:spPr>
                               <a:xfrm>
-                                <a:off x="757080" y="4740120"/>
-                                <a:ext cx="79920" cy="169560"/>
+                                <a:off x="757800" y="4740840"/>
+                                <a:ext cx="79200" cy="168840"/>
                               </a:xfrm>
                               <a:custGeom>
                                 <a:avLst/>
@@ -606,7 +605,7 @@
                               <a:solidFill>
                                 <a:schemeClr val="tx2"/>
                               </a:solidFill>
-                              <a:ln>
+                              <a:ln w="0">
                                 <a:solidFill>
                                   <a:schemeClr val="tx2"/>
                                 </a:solidFill>
@@ -624,8 +623,8 @@
                             <wps:cNvSpPr/>
                             <wps:spPr>
                               <a:xfrm>
-                                <a:off x="338040" y="3056760"/>
-                                <a:ext cx="34920" cy="230040"/>
+                                <a:off x="338040" y="3057480"/>
+                                <a:ext cx="34200" cy="229320"/>
                               </a:xfrm>
                               <a:custGeom>
                                 <a:avLst/>
@@ -659,7 +658,7 @@
                               <a:solidFill>
                                 <a:schemeClr val="tx2"/>
                               </a:solidFill>
-                              <a:ln>
+                              <a:ln w="0">
                                 <a:solidFill>
                                   <a:schemeClr val="tx2"/>
                                 </a:solidFill>
@@ -677,7 +676,7 @@
                             <wps:cNvSpPr/>
                             <wps:spPr>
                               <a:xfrm>
-                                <a:off x="666720" y="2325960"/>
+                                <a:off x="667440" y="2325960"/>
                                 <a:ext cx="984960" cy="1912680"/>
                               </a:xfrm>
                               <a:custGeom>
@@ -787,7 +786,7 @@
                               <a:solidFill>
                                 <a:schemeClr val="tx2"/>
                               </a:solidFill>
-                              <a:ln>
+                              <a:ln w="0">
                                 <a:solidFill>
                                   <a:schemeClr val="tx2"/>
                                 </a:solidFill>
@@ -805,8 +804,8 @@
                             <wps:cNvSpPr/>
                             <wps:spPr>
                               <a:xfrm>
-                                <a:off x="666720" y="4255560"/>
-                                <a:ext cx="87480" cy="482040"/>
+                                <a:off x="667440" y="4256280"/>
+                                <a:ext cx="87120" cy="481320"/>
                               </a:xfrm>
                               <a:custGeom>
                                 <a:avLst/>
@@ -858,7 +857,7 @@
                               <a:solidFill>
                                 <a:schemeClr val="tx2"/>
                               </a:solidFill>
-                              <a:ln>
+                              <a:ln w="0">
                                 <a:solidFill>
                                   <a:schemeClr val="tx2"/>
                                 </a:solidFill>
@@ -876,8 +875,8 @@
                             <wps:cNvSpPr/>
                             <wps:spPr>
                               <a:xfrm>
-                                <a:off x="737280" y="4750560"/>
-                                <a:ext cx="74880" cy="160200"/>
+                                <a:off x="738000" y="4750920"/>
+                                <a:ext cx="74160" cy="159480"/>
                               </a:xfrm>
                               <a:custGeom>
                                 <a:avLst/>
@@ -905,7 +904,7 @@
                               <a:solidFill>
                                 <a:schemeClr val="tx2"/>
                               </a:solidFill>
-                              <a:ln>
+                              <a:ln w="0">
                                 <a:solidFill>
                                   <a:schemeClr val="tx2"/>
                                 </a:solidFill>
@@ -923,8 +922,8 @@
                             <wps:cNvSpPr/>
                             <wps:spPr>
                               <a:xfrm>
-                                <a:off x="666720" y="4198680"/>
-                                <a:ext cx="15120" cy="102240"/>
+                                <a:off x="667440" y="4199040"/>
+                                <a:ext cx="14760" cy="101520"/>
                               </a:xfrm>
                               <a:custGeom>
                                 <a:avLst/>
@@ -958,7 +957,7 @@
                               <a:solidFill>
                                 <a:schemeClr val="tx2"/>
                               </a:solidFill>
-                              <a:ln>
+                              <a:ln w="0">
                                 <a:solidFill>
                                   <a:schemeClr val="tx2"/>
                                 </a:solidFill>
@@ -976,8 +975,8 @@
                             <wps:cNvSpPr/>
                             <wps:spPr>
                               <a:xfrm>
-                                <a:off x="704880" y="4618440"/>
-                                <a:ext cx="109800" cy="291960"/>
+                                <a:off x="705600" y="4618800"/>
+                                <a:ext cx="109080" cy="291600"/>
                               </a:xfrm>
                               <a:custGeom>
                                 <a:avLst/>
@@ -1020,7 +1019,7 @@
                               <a:solidFill>
                                 <a:schemeClr val="tx2"/>
                               </a:solidFill>
-                              <a:ln>
+                              <a:ln w="0">
                                 <a:solidFill>
                                   <a:schemeClr val="tx2"/>
                                 </a:solidFill>
@@ -1040,7 +1039,7 @@
                           <wpg:grpSpPr>
                             <a:xfrm>
                               <a:off x="0" y="968400"/>
-                              <a:ext cx="2059200" cy="3942000"/>
+                              <a:ext cx="2059920" cy="3942000"/>
                             </a:xfrm>
                           </wpg:grpSpPr>
                           <wps:wsp>
@@ -1093,7 +1092,7 @@
                                   <a:alpha val="20000"/>
                                 </a:schemeClr>
                               </a:solidFill>
-                              <a:ln>
+                              <a:ln w="0">
                                 <a:solidFill>
                                   <a:schemeClr val="tx2">
                                     <a:alpha val="20000"/>
@@ -1113,8 +1112,8 @@
                             <wps:cNvSpPr/>
                             <wps:spPr>
                               <a:xfrm>
-                                <a:off x="584640" y="2918520"/>
-                                <a:ext cx="438840" cy="1023120"/>
+                                <a:off x="585360" y="2918880"/>
+                                <a:ext cx="438120" cy="1022400"/>
                               </a:xfrm>
                               <a:custGeom>
                                 <a:avLst/>
@@ -1162,7 +1161,7 @@
                                   <a:alpha val="20000"/>
                                 </a:schemeClr>
                               </a:solidFill>
-                              <a:ln>
+                              <a:ln w="0">
                                 <a:solidFill>
                                   <a:schemeClr val="tx2">
                                     <a:alpha val="20000"/>
@@ -1183,7 +1182,7 @@
                             <wps:spPr>
                               <a:xfrm>
                                 <a:off x="0" y="847080"/>
-                                <a:ext cx="72360" cy="448920"/>
+                                <a:ext cx="71640" cy="448200"/>
                               </a:xfrm>
                               <a:custGeom>
                                 <a:avLst/>
@@ -1219,7 +1218,7 @@
                                   <a:alpha val="20000"/>
                                 </a:schemeClr>
                               </a:solidFill>
-                              <a:ln>
+                              <a:ln w="0">
                                 <a:solidFill>
                                   <a:schemeClr val="tx2">
                                     <a:alpha val="20000"/>
@@ -1315,7 +1314,7 @@
                                   <a:alpha val="20000"/>
                                 </a:schemeClr>
                               </a:solidFill>
-                              <a:ln>
+                              <a:ln w="0">
                                 <a:solidFill>
                                   <a:schemeClr val="tx2">
                                     <a:alpha val="20000"/>
@@ -1335,8 +1334,8 @@
                             <wps:cNvSpPr/>
                             <wps:spPr>
                               <a:xfrm>
-                                <a:off x="696600" y="3679920"/>
-                                <a:ext cx="120600" cy="262080"/>
+                                <a:off x="696960" y="3680280"/>
+                                <a:ext cx="119880" cy="261720"/>
                               </a:xfrm>
                               <a:custGeom>
                                 <a:avLst/>
@@ -1369,7 +1368,7 @@
                                   <a:alpha val="20000"/>
                                 </a:schemeClr>
                               </a:solidFill>
-                              <a:ln>
+                              <a:ln w="0">
                                 <a:solidFill>
                                   <a:schemeClr val="tx2">
                                     <a:alpha val="20000"/>
@@ -1390,7 +1389,7 @@
                             <wps:spPr>
                               <a:xfrm>
                                 <a:off x="59400" y="1114920"/>
-                                <a:ext cx="53280" cy="351720"/>
+                                <a:ext cx="52560" cy="351000"/>
                               </a:xfrm>
                               <a:custGeom>
                                 <a:avLst/>
@@ -1426,7 +1425,7 @@
                                   <a:alpha val="20000"/>
                                 </a:schemeClr>
                               </a:solidFill>
-                              <a:ln>
+                              <a:ln w="0">
                                 <a:solidFill>
                                   <a:schemeClr val="tx2">
                                     <a:alpha val="20000"/>
@@ -1446,7 +1445,7 @@
                             <wps:cNvSpPr/>
                             <wps:spPr>
                               <a:xfrm>
-                                <a:off x="558000" y="0"/>
+                                <a:off x="558720" y="0"/>
                                 <a:ext cx="1501200" cy="2916000"/>
                               </a:xfrm>
                               <a:custGeom>
@@ -1558,7 +1557,7 @@
                                   <a:alpha val="20000"/>
                                 </a:schemeClr>
                               </a:solidFill>
-                              <a:ln>
+                              <a:ln w="0">
                                 <a:solidFill>
                                   <a:schemeClr val="tx2">
                                     <a:alpha val="20000"/>
@@ -1578,8 +1577,8 @@
                             <wps:cNvSpPr/>
                             <wps:spPr>
                               <a:xfrm>
-                                <a:off x="558000" y="2948400"/>
-                                <a:ext cx="135720" cy="728280"/>
+                                <a:off x="558720" y="2948760"/>
+                                <a:ext cx="135360" cy="727560"/>
                               </a:xfrm>
                               <a:custGeom>
                                 <a:avLst/>
@@ -1633,7 +1632,7 @@
                                   <a:alpha val="20000"/>
                                 </a:schemeClr>
                               </a:solidFill>
-                              <a:ln>
+                              <a:ln w="0">
                                 <a:solidFill>
                                   <a:schemeClr val="tx2">
                                     <a:alpha val="20000"/>
@@ -1653,8 +1652,8 @@
                             <wps:cNvSpPr/>
                             <wps:spPr>
                               <a:xfrm>
-                                <a:off x="666720" y="3698280"/>
-                                <a:ext cx="113040" cy="243720"/>
+                                <a:off x="667440" y="3698640"/>
+                                <a:ext cx="112320" cy="243360"/>
                               </a:xfrm>
                               <a:custGeom>
                                 <a:avLst/>
@@ -1684,7 +1683,7 @@
                                   <a:alpha val="20000"/>
                                 </a:schemeClr>
                               </a:solidFill>
-                              <a:ln>
+                              <a:ln w="0">
                                 <a:solidFill>
                                   <a:schemeClr val="tx2">
                                     <a:alpha val="20000"/>
@@ -1704,8 +1703,8 @@
                             <wps:cNvSpPr/>
                             <wps:spPr>
                               <a:xfrm>
-                                <a:off x="558000" y="2855520"/>
-                                <a:ext cx="23400" cy="158040"/>
+                                <a:off x="558720" y="2856240"/>
+                                <a:ext cx="23040" cy="157320"/>
                               </a:xfrm>
                               <a:custGeom>
                                 <a:avLst/>
@@ -1741,7 +1740,7 @@
                                   <a:alpha val="20000"/>
                                 </a:schemeClr>
                               </a:solidFill>
-                              <a:ln>
+                              <a:ln w="0">
                                 <a:solidFill>
                                   <a:schemeClr val="tx2">
                                     <a:alpha val="20000"/>
@@ -1761,8 +1760,8 @@
                             <wps:cNvSpPr/>
                             <wps:spPr>
                               <a:xfrm>
-                                <a:off x="614520" y="3493080"/>
-                                <a:ext cx="168840" cy="448920"/>
+                                <a:off x="615240" y="3493440"/>
+                                <a:ext cx="168120" cy="448200"/>
                               </a:xfrm>
                               <a:custGeom>
                                 <a:avLst/>
@@ -1807,7 +1806,7 @@
                                   <a:alpha val="20000"/>
                                 </a:schemeClr>
                               </a:solidFill>
-                              <a:ln>
+                              <a:ln w="0">
                                 <a:solidFill>
                                   <a:schemeClr val="tx2">
                                     <a:alpha val="20000"/>
@@ -1839,8 +1838,8 @@
           </mc:Choice>
           <mc:Fallback>
             <w:pict>
-              <v:group id="shape_0" alt="Grupo 2" style="position:absolute;margin-left:23.8pt;margin-top:61.6pt;width:172.95pt;height:718.7pt" coordorigin="476,1232" coordsize="3459,14374">
-                <v:rect id="shape_0" fillcolor="#44546a" stroked="f" style="position:absolute;left:476;top:1232;width:301;height:14373;mso-position-horizontal-relative:page;mso-position-vertical:center;mso-position-vertical-relative:page">
+              <v:group id="shape_0" alt="Grupo 2" style="position:absolute;margin-left:23.8pt;margin-top:61.55pt;width:173pt;height:718.75pt" coordorigin="476,1231" coordsize="3460,14375">
+                <v:rect id="shape_0" fillcolor="#44546a" stroked="f" style="position:absolute;left:476;top:1231;width:300;height:14374;v-text-anchor:middle;mso-position-horizontal-relative:page;mso-position-vertical:center;mso-position-vertical-relative:page">
                   <w10:wrap type="none"/>
                   <v:fill o:detectmouseclick="t" type="solid" color2="#bbab95"/>
                   <v:stroke color="#3465a4" weight="12600" joinstyle="miter" endcap="flat"/>
@@ -1860,7 +1859,7 @@
                     <v:h position="@2,0"/>
                   </v:handles>
                 </v:shapetype>
-                <v:shape id="shape_0" fillcolor="#4472c4" stroked="f" style="position:absolute;left:476;top:3542;width:3458;height:864;mso-position-horizontal-relative:page;mso-position-vertical:center;mso-position-vertical-relative:page" type="shapetype_15">
+                <v:shape id="shape_0" fillcolor="#4472c4" stroked="f" style="position:absolute;left:476;top:3541;width:3459;height:863;v-text-anchor:middle;mso-position-horizontal-relative:page;mso-position-vertical:center;mso-position-vertical-relative:page" type="shapetype_15">
                   <v:textbox>
                     <w:txbxContent>
                       <w:p>
@@ -1872,22 +1871,21 @@
                         </w:pPr>
                         <w:r>
                           <w:rPr>
+                            <w:sz w:val="28"/>
+                            <w:b w:val="false"/>
+                            <w:u w:val="none"/>
+                            <w:dstrike w:val="false"/>
+                            <w:strike w:val="false"/>
+                            <w:i w:val="false"/>
+                            <w:vertAlign w:val="baseline"/>
+                            <w:position w:val="0"/>
                             <w:spacing w:val="0"/>
+                            <w:szCs w:val="28"/>
+                            <w:bCs w:val="false"/>
+                            <w:iCs w:val="false"/>
                             <w:smallCaps w:val="false"/>
                             <w:caps w:val="false"/>
-                            <w:iCs w:val="false"/>
-                            <w:bCs w:val="false"/>
-                            <w:szCs w:val="28"/>
-                            <w:vertAlign w:val="baseline"/>
-                            <w:position w:val="0"/>
-                            <w:sz w:val="28"/>
-                            <w:i w:val="false"/>
-                            <w:dstrike w:val="false"/>
-                            <w:strike w:val="false"/>
-                            <w:u w:val="none"/>
-                            <w:b w:val="false"/>
-                            <w:sz w:val="28"/>
-                            <w:rFonts w:asciiTheme="minorHAnsi" w:cstheme="minorBidi" w:eastAsiaTheme="minorHAnsi" w:hAnsiTheme="minorHAnsi" w:eastAsia="Calibri" w:ascii="Calibri" w:hAnsi="Calibri"/>
+                            <w:rFonts w:asciiTheme="minorHAnsi" w:cstheme="minorBidi" w:eastAsiaTheme="minorHAnsi" w:hAnsiTheme="minorHAnsi" w:ascii="Calibri" w:hAnsi="Calibri" w:eastAsia="Calibri"/>
                             <w:color w:val="FFFFFF"/>
                           </w:rPr>
                           <w:t>02/06/2021</w:t>
@@ -1895,13 +1893,13 @@
                       </w:p>
                     </w:txbxContent>
                   </v:textbox>
-                  <w10:wrap type="square"/>
+                  <w10:wrap type="none"/>
                   <v:fill o:detectmouseclick="t" type="solid" color2="#bb8d3b"/>
                   <v:stroke color="#3465a4" weight="12600" joinstyle="miter" endcap="flat"/>
                 </v:shape>
-                <v:group id="shape_0" style="position:absolute;left:596;top:7865;width:3243;height:7734">
-                  <v:group id="shape_0" style="position:absolute;left:746;top:7865;width:2601;height:7734"/>
-                  <v:group id="shape_0" style="position:absolute;left:596;top:9390;width:3243;height:6208"/>
+                <v:group id="shape_0" style="position:absolute;left:596;top:7865;width:3244;height:7733">
+                  <v:group id="shape_0" style="position:absolute;left:746;top:7865;width:2602;height:7733"/>
+                  <v:group id="shape_0" style="position:absolute;left:596;top:9390;width:3244;height:6207"/>
                 </v:group>
               </v:group>
             </w:pict>
@@ -1910,15 +1908,15 @@
         <mc:AlternateContent>
           <mc:Choice Requires="wps">
             <w:drawing>
-              <wp:anchor behindDoc="0" distT="0" distB="0" distL="0" distR="0" simplePos="0" locked="0" layoutInCell="1" allowOverlap="1" relativeHeight="4" wp14:anchorId="317B1F9F">
+              <wp:anchor behindDoc="0" distT="0" distB="0" distL="0" distR="0" simplePos="0" locked="0" layoutInCell="0" allowOverlap="1" relativeHeight="4" wp14:anchorId="317B1F9F">
                 <wp:simplePos x="0" y="0"/>
                 <wp:positionH relativeFrom="page">
                   <wp:posOffset>3175000</wp:posOffset>
                 </wp:positionH>
                 <wp:positionV relativeFrom="page">
-                  <wp:posOffset>9421495</wp:posOffset>
+                  <wp:posOffset>9422130</wp:posOffset>
                 </wp:positionV>
-                <wp:extent cx="3480435" cy="556895"/>
+                <wp:extent cx="3484880" cy="556895"/>
                 <wp:effectExtent l="0" t="0" r="0" b="0"/>
                 <wp:wrapNone/>
                 <wp:docPr id="2" name="Cuadro de texto 32"/>
@@ -1929,7 +1927,7 @@
                       <wps:spPr>
                         <a:xfrm>
                           <a:off x="0" y="0"/>
-                          <a:ext cx="3479760" cy="556200"/>
+                          <a:ext cx="3484080" cy="556200"/>
                         </a:xfrm>
                         <a:prstGeom prst="rect">
                           <a:avLst/>
@@ -2030,8 +2028,8 @@
           </mc:Choice>
           <mc:Fallback>
             <w:pict>
-              <v:rect id="shape_0" ID="Cuadro de texto 32" stroked="f" style="position:absolute;margin-left:250pt;margin-top:741.85pt;width:273.95pt;height:43.75pt;mso-position-horizontal-relative:page;mso-position-vertical-relative:page" wp14:anchorId="317B1F9F">
-                <w10:wrap type="square"/>
+              <v:rect id="shape_0" ID="Cuadro de texto 32" stroked="f" style="position:absolute;margin-left:250pt;margin-top:741.9pt;width:274.3pt;height:43.75pt;v-text-anchor:bottom;mso-position-horizontal-relative:page;mso-position-vertical-relative:page" wp14:anchorId="317B1F9F">
+                <w10:wrap type="none"/>
                 <v:fill o:detectmouseclick="t" on="false"/>
                 <v:stroke color="#3465a4" weight="6480" joinstyle="round" endcap="flat"/>
                 <v:textbox>
@@ -2104,7 +2102,7 @@
           </mc:Fallback>
         </mc:AlternateContent>
         <w:drawing>
-          <wp:anchor behindDoc="0" distT="0" distB="0" distL="114300" distR="0" simplePos="0" locked="0" layoutInCell="1" allowOverlap="1" relativeHeight="5">
+          <wp:anchor behindDoc="0" distT="0" distB="0" distL="114300" distR="0" simplePos="0" locked="0" layoutInCell="0" allowOverlap="1" relativeHeight="5">
             <wp:simplePos x="0" y="0"/>
             <wp:positionH relativeFrom="margin">
               <wp:align>right</wp:align>
@@ -2168,7 +2166,7 @@
         <mc:AlternateContent>
           <mc:Choice Requires="wps">
             <w:drawing>
-              <wp:anchor behindDoc="0" distT="0" distB="0" distL="0" distR="0" simplePos="0" locked="0" layoutInCell="1" allowOverlap="1" relativeHeight="3" wp14:anchorId="4557C7CC">
+              <wp:anchor behindDoc="0" distT="0" distB="0" distL="0" distR="0" simplePos="0" locked="0" layoutInCell="0" allowOverlap="1" relativeHeight="3" wp14:anchorId="4557C7CC">
                 <wp:simplePos x="0" y="0"/>
                 <wp:positionH relativeFrom="margin">
                   <wp:align>right</wp:align>
@@ -2176,7 +2174,7 @@
                 <wp:positionV relativeFrom="page">
                   <wp:posOffset>2528570</wp:posOffset>
                 </wp:positionV>
-                <wp:extent cx="3480435" cy="887095"/>
+                <wp:extent cx="3484880" cy="913130"/>
                 <wp:effectExtent l="0" t="0" r="7620" b="0"/>
                 <wp:wrapNone/>
                 <wp:docPr id="5" name="Cuadro de texto 1"/>
@@ -2187,7 +2185,7 @@
                       <wps:spPr>
                         <a:xfrm>
                           <a:off x="0" y="0"/>
-                          <a:ext cx="3479760" cy="886320"/>
+                          <a:ext cx="3484080" cy="912600"/>
                         </a:xfrm>
                         <a:prstGeom prst="rect">
                           <a:avLst/>
@@ -2273,8 +2271,8 @@
           </mc:Choice>
           <mc:Fallback>
             <w:pict>
-              <v:rect id="shape_0" ID="Cuadro de texto 1" stroked="f" style="position:absolute;margin-left:150.55pt;margin-top:199.1pt;width:273.95pt;height:69.75pt;mso-position-horizontal:right;mso-position-horizontal-relative:margin;mso-position-vertical-relative:page" wp14:anchorId="4557C7CC">
-                <w10:wrap type="square"/>
+              <v:rect id="shape_0" ID="Cuadro de texto 1" stroked="f" style="position:absolute;margin-left:150.2pt;margin-top:199.1pt;width:274.3pt;height:71.8pt;v-text-anchor:top;mso-position-horizontal:right;mso-position-horizontal-relative:margin;mso-position-vertical-relative:page" wp14:anchorId="4557C7CC">
+                <w10:wrap type="none"/>
                 <v:fill o:detectmouseclick="t" on="false"/>
                 <v:stroke color="#3465a4" weight="6480" joinstyle="round" endcap="flat"/>
                 <v:textbox>
@@ -2343,7 +2341,7 @@
       <w:sdtContent>
         <w:p>
           <w:pPr>
-            <w:pStyle w:val="TOAHeading"/>
+            <w:pStyle w:val="Ttulodelsumario"/>
             <w:rPr/>
           </w:pPr>
           <w:r>
@@ -2356,7 +2354,10 @@
         </w:p>
         <w:p>
           <w:pPr>
-            <w:pStyle w:val="Contents1"/>
+            <w:pStyle w:val="Sumario1"/>
+            <w:tabs>
+              <w:tab w:val="right" w:pos="8504" w:leader="dot"/>
+            </w:tabs>
             <w:rPr/>
           </w:pPr>
           <w:r>
@@ -2364,26 +2365,26 @@
           </w:r>
           <w:r>
             <w:rPr>
-              <w:rStyle w:val="IndexLink"/>
+              <w:rStyle w:val="Enlacedelndice"/>
             </w:rPr>
             <w:instrText> TOC \f \o "1-9" \h</w:instrText>
           </w:r>
           <w:r>
             <w:rPr>
-              <w:rStyle w:val="IndexLink"/>
+              <w:rStyle w:val="Enlacedelndice"/>
             </w:rPr>
             <w:fldChar w:fldCharType="separate"/>
           </w:r>
           <w:hyperlink w:anchor="__RefHeading___Toc120_2100255082">
             <w:r>
               <w:rPr>
-                <w:rStyle w:val="IndexLink"/>
+                <w:rStyle w:val="Enlacedelndice"/>
               </w:rPr>
               <w:t xml:space="preserve">​ </w:t>
             </w:r>
             <w:r>
               <w:rPr>
-                <w:rStyle w:val="IndexLink"/>
+                <w:rStyle w:val="Enlacedelndice"/>
               </w:rPr>
               <w:t>Introduction</w:t>
               <w:tab/>
@@ -2393,19 +2394,22 @@
         </w:p>
         <w:p>
           <w:pPr>
-            <w:pStyle w:val="Contents1"/>
+            <w:pStyle w:val="Sumario1"/>
+            <w:tabs>
+              <w:tab w:val="right" w:pos="8504" w:leader="dot"/>
+            </w:tabs>
             <w:rPr/>
           </w:pPr>
           <w:hyperlink w:anchor="__RefHeading___Toc122_2100255082">
             <w:r>
               <w:rPr>
-                <w:rStyle w:val="IndexLink"/>
+                <w:rStyle w:val="Enlacedelndice"/>
               </w:rPr>
               <w:t xml:space="preserve">​ </w:t>
             </w:r>
             <w:r>
               <w:rPr>
-                <w:rStyle w:val="IndexLink"/>
+                <w:rStyle w:val="Enlacedelndice"/>
               </w:rPr>
               <w:t>The game</w:t>
               <w:tab/>
@@ -2415,72 +2419,287 @@
         </w:p>
         <w:p>
           <w:pPr>
-            <w:pStyle w:val="Contents1"/>
+            <w:pStyle w:val="Sumario1"/>
+            <w:tabs>
+              <w:tab w:val="right" w:pos="8504" w:leader="dot"/>
+            </w:tabs>
+            <w:rPr/>
+          </w:pPr>
+          <w:hyperlink w:anchor="__RefHeading___Toc197_4105929139">
+            <w:r>
+              <w:rPr>
+                <w:rStyle w:val="Enlacedelndice"/>
+              </w:rPr>
+              <w:t xml:space="preserve">​ </w:t>
+            </w:r>
+            <w:r>
+              <w:rPr>
+                <w:rStyle w:val="Enlacedelndice"/>
+              </w:rPr>
+              <w:t>The AI</w:t>
+              <w:tab/>
+              <w:t>5</w:t>
+            </w:r>
+          </w:hyperlink>
+        </w:p>
+        <w:p>
+          <w:pPr>
+            <w:pStyle w:val="Sumario1"/>
+            <w:tabs>
+              <w:tab w:val="right" w:pos="8504" w:leader="dot"/>
+            </w:tabs>
             <w:rPr/>
           </w:pPr>
           <w:hyperlink w:anchor="__RefHeading___Toc124_2100255082">
             <w:r>
               <w:rPr>
-                <w:rStyle w:val="IndexLink"/>
+                <w:rStyle w:val="Enlacedelndice"/>
               </w:rPr>
               <w:t xml:space="preserve">​ </w:t>
             </w:r>
             <w:r>
               <w:rPr>
-                <w:rStyle w:val="IndexLink"/>
+                <w:rStyle w:val="Enlacedelndice"/>
               </w:rPr>
               <w:t>Neural networks</w:t>
               <w:tab/>
-              <w:t>3</w:t>
+              <w:t>5</w:t>
             </w:r>
           </w:hyperlink>
         </w:p>
         <w:p>
           <w:pPr>
-            <w:pStyle w:val="Contents1"/>
+            <w:pStyle w:val="Sumario1"/>
+            <w:tabs>
+              <w:tab w:val="right" w:pos="8504" w:leader="dot"/>
+            </w:tabs>
             <w:rPr/>
           </w:pPr>
           <w:hyperlink w:anchor="__RefHeading___Toc126_2100255082">
             <w:r>
               <w:rPr>
-                <w:rStyle w:val="IndexLink"/>
+                <w:rStyle w:val="Enlacedelndice"/>
               </w:rPr>
               <w:t xml:space="preserve">​ </w:t>
             </w:r>
             <w:r>
               <w:rPr>
-                <w:rStyle w:val="IndexLink"/>
+                <w:rStyle w:val="Enlacedelndice"/>
               </w:rPr>
               <w:t>Genetic algorithms</w:t>
               <w:tab/>
-              <w:t>3</w:t>
+              <w:t>5</w:t>
             </w:r>
           </w:hyperlink>
         </w:p>
         <w:p>
           <w:pPr>
-            <w:pStyle w:val="Contents1"/>
+            <w:pStyle w:val="Sumario1"/>
+            <w:tabs>
+              <w:tab w:val="right" w:pos="8504" w:leader="dot"/>
+            </w:tabs>
+            <w:rPr/>
+          </w:pPr>
+          <w:hyperlink w:anchor="__RefHeading___Toc199_4105929139">
+            <w:r>
+              <w:rPr>
+                <w:rStyle w:val="Enlacedelndice"/>
+              </w:rPr>
+              <w:t xml:space="preserve">​ </w:t>
+            </w:r>
+            <w:r>
+              <w:rPr>
+                <w:rStyle w:val="Enlacedelndice"/>
+              </w:rPr>
+              <w:t>Evaluation of configurations</w:t>
+              <w:tab/>
+              <w:t>6</w:t>
+            </w:r>
+          </w:hyperlink>
+        </w:p>
+        <w:p>
+          <w:pPr>
+            <w:pStyle w:val="Sumario2"/>
+            <w:tabs>
+              <w:tab w:val="clear" w:pos="8221"/>
+              <w:tab w:val="right" w:pos="8504" w:leader="dot"/>
+            </w:tabs>
+            <w:rPr/>
+          </w:pPr>
+          <w:hyperlink w:anchor="__RefHeading___Toc201_4105929139">
+            <w:r>
+              <w:rPr>
+                <w:rStyle w:val="Enlacedelndice"/>
+              </w:rPr>
+              <w:t xml:space="preserve">​ </w:t>
+            </w:r>
+            <w:r>
+              <w:rPr>
+                <w:rStyle w:val="Enlacedelndice"/>
+              </w:rPr>
+              <w:t>5 inputs, pop 20</w:t>
+              <w:tab/>
+              <w:t>6</w:t>
+            </w:r>
+          </w:hyperlink>
+        </w:p>
+        <w:p>
+          <w:pPr>
+            <w:pStyle w:val="Sumario2"/>
+            <w:tabs>
+              <w:tab w:val="clear" w:pos="8221"/>
+              <w:tab w:val="right" w:pos="8504" w:leader="dot"/>
+            </w:tabs>
+            <w:rPr/>
+          </w:pPr>
+          <w:hyperlink w:anchor="__RefHeading___Toc203_4105929139">
+            <w:r>
+              <w:rPr>
+                <w:rStyle w:val="Enlacedelndice"/>
+              </w:rPr>
+              <w:t xml:space="preserve">​ </w:t>
+            </w:r>
+            <w:r>
+              <w:rPr>
+                <w:rStyle w:val="Enlacedelndice"/>
+              </w:rPr>
+              <w:t>5 inputs, pop 100</w:t>
+              <w:tab/>
+              <w:t>6</w:t>
+            </w:r>
+          </w:hyperlink>
+        </w:p>
+        <w:p>
+          <w:pPr>
+            <w:pStyle w:val="Sumario2"/>
+            <w:tabs>
+              <w:tab w:val="clear" w:pos="8221"/>
+              <w:tab w:val="right" w:pos="8504" w:leader="dot"/>
+            </w:tabs>
+            <w:rPr/>
+          </w:pPr>
+          <w:hyperlink w:anchor="__RefHeading___Toc205_4105929139">
+            <w:r>
+              <w:rPr>
+                <w:rStyle w:val="Enlacedelndice"/>
+              </w:rPr>
+              <w:t xml:space="preserve">​ </w:t>
+            </w:r>
+            <w:r>
+              <w:rPr>
+                <w:rStyle w:val="Enlacedelndice"/>
+              </w:rPr>
+              <w:t>5 inputs, pop 200</w:t>
+              <w:tab/>
+              <w:t>6</w:t>
+            </w:r>
+          </w:hyperlink>
+        </w:p>
+        <w:p>
+          <w:pPr>
+            <w:pStyle w:val="Sumario2"/>
+            <w:tabs>
+              <w:tab w:val="clear" w:pos="8221"/>
+              <w:tab w:val="right" w:pos="8504" w:leader="dot"/>
+            </w:tabs>
+            <w:rPr/>
+          </w:pPr>
+          <w:hyperlink w:anchor="__RefHeading___Toc207_4105929139">
+            <w:r>
+              <w:rPr>
+                <w:rStyle w:val="Enlacedelndice"/>
+              </w:rPr>
+              <w:t xml:space="preserve">​ </w:t>
+            </w:r>
+            <w:r>
+              <w:rPr>
+                <w:rStyle w:val="Enlacedelndice"/>
+              </w:rPr>
+              <w:t>9 inputs, pop 20</w:t>
+              <w:tab/>
+              <w:t>6</w:t>
+            </w:r>
+          </w:hyperlink>
+        </w:p>
+        <w:p>
+          <w:pPr>
+            <w:pStyle w:val="Sumario2"/>
+            <w:tabs>
+              <w:tab w:val="clear" w:pos="8221"/>
+              <w:tab w:val="right" w:pos="8504" w:leader="dot"/>
+            </w:tabs>
+            <w:rPr/>
+          </w:pPr>
+          <w:hyperlink w:anchor="__RefHeading___Toc209_4105929139">
+            <w:r>
+              <w:rPr>
+                <w:rStyle w:val="Enlacedelndice"/>
+              </w:rPr>
+              <w:t xml:space="preserve">​ </w:t>
+            </w:r>
+            <w:r>
+              <w:rPr>
+                <w:rStyle w:val="Enlacedelndice"/>
+              </w:rPr>
+              <w:t>9 inputs, pop 100</w:t>
+              <w:tab/>
+              <w:t>6</w:t>
+            </w:r>
+          </w:hyperlink>
+        </w:p>
+        <w:p>
+          <w:pPr>
+            <w:pStyle w:val="Sumario2"/>
+            <w:tabs>
+              <w:tab w:val="clear" w:pos="8221"/>
+              <w:tab w:val="right" w:pos="8504" w:leader="dot"/>
+            </w:tabs>
+            <w:rPr/>
+          </w:pPr>
+          <w:hyperlink w:anchor="__RefHeading___Toc211_4105929139">
+            <w:r>
+              <w:rPr>
+                <w:rStyle w:val="Enlacedelndice"/>
+              </w:rPr>
+              <w:t xml:space="preserve">​ </w:t>
+            </w:r>
+            <w:r>
+              <w:rPr>
+                <w:rStyle w:val="Enlacedelndice"/>
+              </w:rPr>
+              <w:t>9 inputs, pop 200</w:t>
+              <w:tab/>
+              <w:t>6</w:t>
+            </w:r>
+          </w:hyperlink>
+        </w:p>
+        <w:p>
+          <w:pPr>
+            <w:pStyle w:val="Sumario1"/>
+            <w:tabs>
+              <w:tab w:val="right" w:pos="8504" w:leader="dot"/>
+            </w:tabs>
             <w:rPr/>
           </w:pPr>
           <w:hyperlink w:anchor="__RefHeading___Toc128_2100255082">
             <w:r>
               <w:rPr>
-                <w:rStyle w:val="IndexLink"/>
+                <w:rStyle w:val="Enlacedelndice"/>
               </w:rPr>
               <w:t xml:space="preserve">​ </w:t>
             </w:r>
             <w:r>
               <w:rPr>
-                <w:rStyle w:val="IndexLink"/>
+                <w:rStyle w:val="Enlacedelndice"/>
               </w:rPr>
               <w:t>Conclusions</w:t>
               <w:tab/>
-              <w:t>3</w:t>
+              <w:t>7</w:t>
             </w:r>
           </w:hyperlink>
           <w:r>
             <w:rPr>
-              <w:rStyle w:val="IndexLink"/>
+              <w:rStyle w:val="Enlacedelndice"/>
             </w:rPr>
             <w:fldChar w:fldCharType="end"/>
           </w:r>
@@ -2489,7 +2708,7 @@
     </w:sdt>
     <w:p>
       <w:pPr>
-        <w:pStyle w:val="Heading1"/>
+        <w:pStyle w:val="Ttulo1"/>
         <w:widowControl/>
         <w:numPr>
           <w:ilvl w:val="0"/>
@@ -2515,7 +2734,7 @@
     </w:p>
     <w:p>
       <w:pPr>
-        <w:pStyle w:val="Heading1"/>
+        <w:pStyle w:val="Ttulo1"/>
         <w:numPr>
           <w:ilvl w:val="0"/>
           <w:numId w:val="2"/>
@@ -2535,7 +2754,7 @@
     </w:p>
     <w:p>
       <w:pPr>
-        <w:pStyle w:val="TextBody"/>
+        <w:pStyle w:val="Cuerpodetexto"/>
         <w:rPr>
           <w:lang w:val="en-GB"/>
         </w:rPr>
@@ -2640,36 +2859,12 @@
         <w:rPr>
           <w:lang w:val="en-GB"/>
         </w:rPr>
-        <w:t xml:space="preserve"> add neural networks </w:t>
-      </w:r>
-      <w:r>
-        <w:rPr>
-          <w:lang w:val="en-GB"/>
-        </w:rPr>
-        <w:t xml:space="preserve">using NEAT </w:t>
-      </w:r>
-      <w:r>
-        <w:rPr>
-          <w:lang w:val="en-GB"/>
-        </w:rPr>
-        <w:t xml:space="preserve">to make the </w:t>
-      </w:r>
-      <w:r>
-        <w:rPr>
-          <w:lang w:val="en-GB"/>
-        </w:rPr>
-        <w:t xml:space="preserve">AI play the </w:t>
-      </w:r>
-      <w:r>
-        <w:rPr>
-          <w:lang w:val="en-GB"/>
-        </w:rPr>
-        <w:t>game by itself.</w:t>
-      </w:r>
-    </w:p>
-    <w:p>
-      <w:pPr>
-        <w:pStyle w:val="Heading1"/>
+        <w:t xml:space="preserve"> add neural networks using NEAT to make the AI play the game by itself.</w:t>
+      </w:r>
+    </w:p>
+    <w:p>
+      <w:pPr>
+        <w:pStyle w:val="Ttulo1"/>
         <w:numPr>
           <w:ilvl w:val="0"/>
           <w:numId w:val="2"/>
@@ -2689,7 +2884,7 @@
     </w:p>
     <w:p>
       <w:pPr>
-        <w:pStyle w:val="TextBody"/>
+        <w:pStyle w:val="Cuerpodetexto"/>
         <w:rPr>
           <w:lang w:val="en-GB"/>
         </w:rPr>
@@ -2703,7 +2898,7 @@
     </w:p>
     <w:p>
       <w:pPr>
-        <w:pStyle w:val="TextBody"/>
+        <w:pStyle w:val="Cuerpodetexto"/>
         <w:rPr>
           <w:lang w:val="en-GB"/>
         </w:rPr>
@@ -2717,15 +2912,17 @@
     </w:p>
     <w:p>
       <w:pPr>
-        <w:pStyle w:val="TextBody"/>
-        <w:rPr>
-          <w:lang w:val="en-GB"/>
-        </w:rPr>
-      </w:pPr>
-      <w:r>
-        <w:rPr/>
+        <w:pStyle w:val="Cuerpodetexto"/>
+        <w:rPr>
+          <w:lang w:val="en-GB"/>
+        </w:rPr>
+      </w:pPr>
+      <w:r>
+        <w:rPr>
+          <w:lang w:val="en-GB"/>
+        </w:rPr>
         <w:drawing>
-          <wp:anchor behindDoc="0" distT="0" distB="0" distL="0" distR="0" simplePos="0" locked="0" layoutInCell="1" allowOverlap="1" relativeHeight="6">
+          <wp:anchor behindDoc="0" distT="0" distB="0" distL="0" distR="0" simplePos="0" locked="0" layoutInCell="0" allowOverlap="1" relativeHeight="6">
             <wp:simplePos x="0" y="0"/>
             <wp:positionH relativeFrom="column">
               <wp:align>center</wp:align>
@@ -2773,7 +2970,7 @@
     </w:p>
     <w:p>
       <w:pPr>
-        <w:pStyle w:val="TextBody"/>
+        <w:pStyle w:val="Cuerpodetexto"/>
         <w:rPr>
           <w:lang w:val="en-GB"/>
         </w:rPr>
@@ -2844,19 +3041,7 @@
         <w:rPr>
           <w:lang w:val="en-GB"/>
         </w:rPr>
-        <w:t xml:space="preserve"> by ourselves and, </w:t>
-      </w:r>
-      <w:r>
-        <w:rPr>
-          <w:lang w:val="en-GB"/>
-        </w:rPr>
-        <w:t>in the case of the player,</w:t>
-      </w:r>
-      <w:r>
-        <w:rPr>
-          <w:lang w:val="en-GB"/>
-        </w:rPr>
-        <w:t xml:space="preserve"> we added some faces </w:t>
+        <w:t xml:space="preserve"> by ourselves and, in the case of the player, we added some faces </w:t>
       </w:r>
       <w:r>
         <w:rPr>
@@ -2907,24 +3092,12 @@
         <w:rPr>
           <w:lang w:val="en-GB"/>
         </w:rPr>
-        <w:t xml:space="preserve"> image</w:t>
-      </w:r>
-      <w:r>
-        <w:rPr>
-          <w:lang w:val="en-GB"/>
-        </w:rPr>
-        <w:t>s that give an illusion of depth and movement using parallax scrolling.</w:t>
-      </w:r>
-      <w:r>
-        <w:rPr>
-          <w:lang w:val="en-GB"/>
-        </w:rPr>
-        <w:t xml:space="preserve"> </w:t>
-      </w:r>
-    </w:p>
-    <w:p>
-      <w:pPr>
-        <w:pStyle w:val="TextBody"/>
+        <w:t xml:space="preserve"> images that give an illusion of depth and movement using parallax scrolling. </w:t>
+      </w:r>
+    </w:p>
+    <w:p>
+      <w:pPr>
+        <w:pStyle w:val="Cuerpodetexto"/>
         <w:rPr>
           <w:lang w:val="en-GB"/>
         </w:rPr>
@@ -2934,7 +3107,7 @@
           <w:lang w:val="en-GB"/>
         </w:rPr>
         <w:drawing>
-          <wp:anchor behindDoc="0" distT="0" distB="0" distL="0" distR="0" simplePos="0" locked="0" layoutInCell="1" allowOverlap="1" relativeHeight="7">
+          <wp:anchor behindDoc="0" distT="0" distB="0" distL="0" distR="0" simplePos="0" locked="0" layoutInCell="0" allowOverlap="1" relativeHeight="7">
             <wp:simplePos x="0" y="0"/>
             <wp:positionH relativeFrom="column">
               <wp:align>center</wp:align>
@@ -2982,7 +3155,7 @@
     </w:p>
     <w:p>
       <w:pPr>
-        <w:pStyle w:val="TextBody"/>
+        <w:pStyle w:val="Cuerpodetexto"/>
         <w:rPr>
           <w:lang w:val="en-GB"/>
         </w:rPr>
@@ -2994,15 +3167,17 @@
     </w:p>
     <w:p>
       <w:pPr>
-        <w:pStyle w:val="TextBody"/>
-        <w:rPr>
-          <w:lang w:val="en-GB"/>
-        </w:rPr>
-      </w:pPr>
-      <w:r>
-        <w:rPr/>
+        <w:pStyle w:val="Cuerpodetexto"/>
+        <w:rPr>
+          <w:lang w:val="en-GB"/>
+        </w:rPr>
+      </w:pPr>
+      <w:r>
+        <w:rPr>
+          <w:lang w:val="en-GB"/>
+        </w:rPr>
         <w:drawing>
-          <wp:anchor behindDoc="0" distT="0" distB="0" distL="0" distR="0" simplePos="0" locked="0" layoutInCell="1" allowOverlap="1" relativeHeight="8">
+          <wp:anchor behindDoc="0" distT="0" distB="0" distL="0" distR="0" simplePos="0" locked="0" layoutInCell="0" allowOverlap="1" relativeHeight="8">
             <wp:simplePos x="0" y="0"/>
             <wp:positionH relativeFrom="column">
               <wp:align>center</wp:align>
@@ -3050,7 +3225,7 @@
     </w:p>
     <w:p>
       <w:pPr>
-        <w:pStyle w:val="TextBody"/>
+        <w:pStyle w:val="Cuerpodetexto"/>
         <w:rPr>
           <w:lang w:val="en-GB"/>
         </w:rPr>
@@ -3062,26 +3237,30 @@
     </w:p>
     <w:p>
       <w:pPr>
-        <w:pStyle w:val="TextBody"/>
-        <w:rPr>
-          <w:lang w:val="en-GB"/>
-        </w:rPr>
-      </w:pPr>
-      <w:r>
-        <w:rPr/>
-      </w:r>
-    </w:p>
-    <w:p>
-      <w:pPr>
-        <w:pStyle w:val="TextBody"/>
-        <w:rPr>
-          <w:lang w:val="en-GB"/>
-        </w:rPr>
-      </w:pPr>
-      <w:r>
-        <w:rPr/>
+        <w:pStyle w:val="Cuerpodetexto"/>
+        <w:rPr>
+          <w:lang w:val="en-GB"/>
+        </w:rPr>
+      </w:pPr>
+      <w:r>
+        <w:rPr>
+          <w:lang w:val="en-GB"/>
+        </w:rPr>
+      </w:r>
+    </w:p>
+    <w:p>
+      <w:pPr>
+        <w:pStyle w:val="Cuerpodetexto"/>
+        <w:rPr>
+          <w:lang w:val="en-GB"/>
+        </w:rPr>
+      </w:pPr>
+      <w:r>
+        <w:rPr>
+          <w:lang w:val="en-GB"/>
+        </w:rPr>
         <w:drawing>
-          <wp:anchor behindDoc="0" distT="0" distB="0" distL="0" distR="0" simplePos="0" locked="0" layoutInCell="1" allowOverlap="1" relativeHeight="11">
+          <wp:anchor behindDoc="0" distT="0" distB="0" distL="0" distR="0" simplePos="0" locked="0" layoutInCell="0" allowOverlap="1" relativeHeight="9">
             <wp:simplePos x="0" y="0"/>
             <wp:positionH relativeFrom="column">
               <wp:align>center</wp:align>
@@ -3107,7 +3286,7 @@
                   </pic:nvPicPr>
                   <pic:blipFill>
                     <a:blip r:embed="rId6"/>
-                    <a:srcRect l="49826" t="28839" r="18408" b="31309"/>
+                    <a:srcRect l="49834" t="28844" r="18408" b="31309"/>
                     <a:stretch>
                       <a:fillRect/>
                     </a:stretch>
@@ -3130,7 +3309,7 @@
     </w:p>
     <w:p>
       <w:pPr>
-        <w:pStyle w:val="TextBody"/>
+        <w:pStyle w:val="Cuerpodetexto"/>
         <w:numPr>
           <w:ilvl w:val="0"/>
           <w:numId w:val="2"/>
@@ -3146,14 +3325,14 @@
     </w:p>
     <w:p>
       <w:pPr>
-        <w:pStyle w:val="TextBody"/>
+        <w:pStyle w:val="Cuerpodetexto"/>
         <w:rPr>
           <w:lang w:val="en-GB"/>
         </w:rPr>
       </w:pPr>
       <w:r>
         <w:drawing>
-          <wp:anchor behindDoc="0" distT="0" distB="0" distL="0" distR="0" simplePos="0" locked="0" layoutInCell="1" allowOverlap="1" relativeHeight="12">
+          <wp:anchor behindDoc="0" distT="0" distB="0" distL="0" distR="0" simplePos="0" locked="0" layoutInCell="0" allowOverlap="1" relativeHeight="10">
             <wp:simplePos x="0" y="0"/>
             <wp:positionH relativeFrom="column">
               <wp:align>center</wp:align>
@@ -3179,7 +3358,7 @@
                   </pic:nvPicPr>
                   <pic:blipFill>
                     <a:blip r:embed="rId7"/>
-                    <a:srcRect l="29185" t="48115" r="13123" b="27707"/>
+                    <a:srcRect l="29190" t="48115" r="13129" b="27707"/>
                     <a:stretch>
                       <a:fillRect/>
                     </a:stretch>
@@ -3210,7 +3389,7 @@
     </w:p>
     <w:p>
       <w:pPr>
-        <w:pStyle w:val="Heading1"/>
+        <w:pStyle w:val="Ttulo1"/>
         <w:numPr>
           <w:ilvl w:val="0"/>
           <w:numId w:val="2"/>
@@ -3227,7 +3406,7 @@
     </w:p>
     <w:p>
       <w:pPr>
-        <w:pStyle w:val="Heading1"/>
+        <w:pStyle w:val="Ttulo1"/>
         <w:numPr>
           <w:ilvl w:val="0"/>
           <w:numId w:val="2"/>
@@ -3244,7 +3423,7 @@
     </w:p>
     <w:p>
       <w:pPr>
-        <w:pStyle w:val="Heading1"/>
+        <w:pStyle w:val="Ttulo1"/>
         <w:numPr>
           <w:ilvl w:val="0"/>
           <w:numId w:val="2"/>
@@ -3261,7 +3440,7 @@
     </w:p>
     <w:p>
       <w:pPr>
-        <w:pStyle w:val="Heading1"/>
+        <w:pStyle w:val="Ttulo1"/>
         <w:numPr>
           <w:ilvl w:val="0"/>
           <w:numId w:val="2"/>
@@ -3278,7 +3457,7 @@
     </w:p>
     <w:p>
       <w:pPr>
-        <w:pStyle w:val="Heading1"/>
+        <w:pStyle w:val="Ttulo1"/>
         <w:widowControl/>
         <w:numPr>
           <w:ilvl w:val="0"/>
@@ -3304,7 +3483,7 @@
     </w:p>
     <w:p>
       <w:pPr>
-        <w:pStyle w:val="Heading1"/>
+        <w:pStyle w:val="Ttulo1"/>
         <w:numPr>
           <w:ilvl w:val="0"/>
           <w:numId w:val="2"/>
@@ -3313,6 +3492,8 @@
           <w:lang w:val="en-GB"/>
         </w:rPr>
       </w:pPr>
+      <w:bookmarkStart w:id="2" w:name="__RefHeading___Toc197_4105929139"/>
+      <w:bookmarkEnd w:id="2"/>
       <w:r>
         <w:rPr>
           <w:lang w:val="en-GB"/>
@@ -3322,27 +3503,21 @@
     </w:p>
     <w:p>
       <w:pPr>
-        <w:pStyle w:val="TextBody"/>
-        <w:rPr>
-          <w:lang w:val="en-GB"/>
-        </w:rPr>
-      </w:pPr>
-      <w:r>
-        <w:rPr>
-          <w:lang w:val="en-GB"/>
-        </w:rPr>
-        <w:t>T</w:t>
-      </w:r>
-      <w:r>
-        <w:rPr>
-          <w:lang w:val="en-GB"/>
-        </w:rPr>
-        <w:t>he NEAT algorithm uses neural networks as the brain that processes inputs into outputs, reacting to the events in the game, and genetic algorithms to evaluate the performance of these neural networks, and evolve them into better networks.</w:t>
-      </w:r>
-    </w:p>
-    <w:p>
-      <w:pPr>
-        <w:pStyle w:val="Heading1"/>
+        <w:pStyle w:val="Cuerpodetexto"/>
+        <w:rPr>
+          <w:lang w:val="en-GB"/>
+        </w:rPr>
+      </w:pPr>
+      <w:r>
+        <w:rPr>
+          <w:lang w:val="en-GB"/>
+        </w:rPr>
+        <w:t>The NEAT algorithm uses neural networks as the brain that processes inputs into outputs, reacting to the events in the game, and genetic algorithms to evaluate the performance of these neural networks, and evolve them into better networks.</w:t>
+      </w:r>
+    </w:p>
+    <w:p>
+      <w:pPr>
+        <w:pStyle w:val="Ttulo1"/>
         <w:numPr>
           <w:ilvl w:val="0"/>
           <w:numId w:val="2"/>
@@ -3351,8 +3526,8 @@
           <w:lang w:val="en-GB"/>
         </w:rPr>
       </w:pPr>
-      <w:bookmarkStart w:id="2" w:name="__RefHeading___Toc124_2100255082"/>
-      <w:bookmarkEnd w:id="2"/>
+      <w:bookmarkStart w:id="3" w:name="__RefHeading___Toc124_2100255082"/>
+      <w:bookmarkEnd w:id="3"/>
       <w:r>
         <w:rPr>
           <w:lang w:val="en-GB"/>
@@ -3362,7 +3537,7 @@
     </w:p>
     <w:p>
       <w:pPr>
-        <w:pStyle w:val="TextBody"/>
+        <w:pStyle w:val="Cuerpodetexto"/>
         <w:rPr>
           <w:lang w:val="en-GB"/>
         </w:rPr>
@@ -3376,7 +3551,7 @@
     </w:p>
     <w:p>
       <w:pPr>
-        <w:pStyle w:val="TextBody"/>
+        <w:pStyle w:val="Cuerpodetexto"/>
         <w:ind w:hanging="0"/>
         <w:rPr>
           <w:lang w:val="en-GB"/>
@@ -3386,18 +3561,12 @@
         <w:rPr>
           <w:lang w:val="en-GB"/>
         </w:rPr>
-        <w:t>The</w:t>
-      </w:r>
-      <w:r>
-        <w:rPr>
-          <w:lang w:val="en-GB"/>
-        </w:rPr>
-        <w:t xml:space="preserve"> inputs are:</w:t>
-      </w:r>
-    </w:p>
-    <w:p>
-      <w:pPr>
-        <w:pStyle w:val="TextBody"/>
+        <w:t>The inputs are:</w:t>
+      </w:r>
+    </w:p>
+    <w:p>
+      <w:pPr>
+        <w:pStyle w:val="Cuerpodetexto"/>
         <w:ind w:left="708" w:hanging="0"/>
         <w:rPr>
           <w:lang w:val="en-GB"/>
@@ -3412,7 +3581,7 @@
     </w:p>
     <w:p>
       <w:pPr>
-        <w:pStyle w:val="TextBody"/>
+        <w:pStyle w:val="Cuerpodetexto"/>
         <w:ind w:left="708" w:hanging="0"/>
         <w:rPr>
           <w:lang w:val="en-GB"/>
@@ -3427,7 +3596,7 @@
     </w:p>
     <w:p>
       <w:pPr>
-        <w:pStyle w:val="TextBody"/>
+        <w:pStyle w:val="Cuerpodetexto"/>
         <w:ind w:left="708" w:hanging="0"/>
         <w:rPr/>
       </w:pPr>
@@ -3457,7 +3626,7 @@
     </w:p>
     <w:p>
       <w:pPr>
-        <w:pStyle w:val="TextBody"/>
+        <w:pStyle w:val="Cuerpodetexto"/>
         <w:ind w:left="708" w:hanging="0"/>
         <w:rPr/>
       </w:pPr>
@@ -3487,7 +3656,7 @@
     </w:p>
     <w:p>
       <w:pPr>
-        <w:pStyle w:val="TextBody"/>
+        <w:pStyle w:val="Cuerpodetexto"/>
         <w:ind w:left="708" w:hanging="0"/>
         <w:rPr/>
       </w:pPr>
@@ -3534,7 +3703,7 @@
     </w:p>
     <w:p>
       <w:pPr>
-        <w:pStyle w:val="TextBody"/>
+        <w:pStyle w:val="Cuerpodetexto"/>
         <w:ind w:left="708" w:hanging="0"/>
         <w:rPr/>
       </w:pPr>
@@ -3564,7 +3733,7 @@
     </w:p>
     <w:p>
       <w:pPr>
-        <w:pStyle w:val="TextBody"/>
+        <w:pStyle w:val="Cuerpodetexto"/>
         <w:ind w:left="708" w:hanging="0"/>
         <w:rPr/>
       </w:pPr>
@@ -3611,7 +3780,7 @@
     </w:p>
     <w:p>
       <w:pPr>
-        <w:pStyle w:val="TextBody"/>
+        <w:pStyle w:val="Cuerpodetexto"/>
         <w:ind w:left="708" w:hanging="0"/>
         <w:rPr/>
       </w:pPr>
@@ -3658,7 +3827,7 @@
     </w:p>
     <w:p>
       <w:pPr>
-        <w:pStyle w:val="TextBody"/>
+        <w:pStyle w:val="Cuerpodetexto"/>
         <w:ind w:left="708" w:hanging="0"/>
         <w:rPr/>
       </w:pPr>
@@ -3722,7 +3891,7 @@
     </w:p>
     <w:p>
       <w:pPr>
-        <w:pStyle w:val="TextBody"/>
+        <w:pStyle w:val="Cuerpodetexto"/>
         <w:ind w:left="0" w:hanging="0"/>
         <w:rPr/>
       </w:pPr>
@@ -3746,7 +3915,7 @@
     </w:p>
     <w:p>
       <w:pPr>
-        <w:pStyle w:val="TextBody"/>
+        <w:pStyle w:val="Cuerpodetexto"/>
         <w:ind w:left="708" w:hanging="0"/>
         <w:rPr/>
       </w:pPr>
@@ -3759,20 +3928,20 @@
     </w:p>
     <w:p>
       <w:pPr>
-        <w:pStyle w:val="TextBody"/>
-        <w:rPr>
-          <w:lang w:val="en-GB"/>
-        </w:rPr>
-      </w:pPr>
-      <w:r>
-        <w:rPr>
-          <w:lang w:val="en-GB"/>
-        </w:rPr>
-      </w:r>
-    </w:p>
-    <w:p>
-      <w:pPr>
-        <w:pStyle w:val="Heading1"/>
+        <w:pStyle w:val="Cuerpodetexto"/>
+        <w:rPr>
+          <w:lang w:val="en-GB"/>
+        </w:rPr>
+      </w:pPr>
+      <w:r>
+        <w:rPr>
+          <w:lang w:val="en-GB"/>
+        </w:rPr>
+      </w:r>
+    </w:p>
+    <w:p>
+      <w:pPr>
+        <w:pStyle w:val="Ttulo1"/>
         <w:numPr>
           <w:ilvl w:val="0"/>
           <w:numId w:val="2"/>
@@ -3781,8 +3950,8 @@
           <w:lang w:val="en-GB"/>
         </w:rPr>
       </w:pPr>
-      <w:bookmarkStart w:id="3" w:name="__RefHeading___Toc126_2100255082"/>
-      <w:bookmarkEnd w:id="3"/>
+      <w:bookmarkStart w:id="4" w:name="__RefHeading___Toc126_2100255082"/>
+      <w:bookmarkEnd w:id="4"/>
       <w:r>
         <w:rPr>
           <w:lang w:val="en-GB"/>
@@ -3792,7 +3961,7 @@
     </w:p>
     <w:p>
       <w:pPr>
-        <w:pStyle w:val="TextBody"/>
+        <w:pStyle w:val="Cuerpodetexto"/>
         <w:rPr>
           <w:lang w:val="en-GB"/>
         </w:rPr>
@@ -3806,7 +3975,7 @@
     </w:p>
     <w:p>
       <w:pPr>
-        <w:pStyle w:val="TextBody"/>
+        <w:pStyle w:val="Cuerpodetexto"/>
         <w:rPr>
           <w:lang w:val="en-GB"/>
         </w:rPr>
@@ -3820,7 +3989,7 @@
     </w:p>
     <w:p>
       <w:pPr>
-        <w:pStyle w:val="TextBody"/>
+        <w:pStyle w:val="Cuerpodetexto"/>
         <w:ind w:hanging="0"/>
         <w:rPr>
           <w:lang w:val="en-GB"/>
@@ -3836,7 +4005,7 @@
     </w:p>
     <w:p>
       <w:pPr>
-        <w:pStyle w:val="TextBody"/>
+        <w:pStyle w:val="Cuerpodetexto"/>
         <w:ind w:left="708" w:hanging="0"/>
         <w:rPr>
           <w:lang w:val="en-GB"/>
@@ -3851,7 +4020,7 @@
     </w:p>
     <w:p>
       <w:pPr>
-        <w:pStyle w:val="TextBody"/>
+        <w:pStyle w:val="Cuerpodetexto"/>
         <w:ind w:left="708" w:hanging="0"/>
         <w:rPr>
           <w:lang w:val="en-GB"/>
@@ -3877,7 +4046,7 @@
     </w:p>
     <w:p>
       <w:pPr>
-        <w:pStyle w:val="TextBody"/>
+        <w:pStyle w:val="Cuerpodetexto"/>
         <w:ind w:left="708" w:hanging="0"/>
         <w:rPr>
           <w:lang w:val="en-GB"/>
@@ -3897,9 +4066,11 @@
     </w:p>
     <w:p>
       <w:pPr>
-        <w:pStyle w:val="Heading1"/>
+        <w:pStyle w:val="Ttulo1"/>
         <w:rPr/>
       </w:pPr>
+      <w:bookmarkStart w:id="5" w:name="__RefHeading___Toc199_4105929139"/>
+      <w:bookmarkEnd w:id="5"/>
       <w:r>
         <w:rPr/>
         <w:t>Evaluation of configurations</w:t>
@@ -3907,7 +4078,7 @@
     </w:p>
     <w:p>
       <w:pPr>
-        <w:pStyle w:val="TextBody"/>
+        <w:pStyle w:val="Cuerpodetexto"/>
         <w:rPr/>
       </w:pPr>
       <w:r>
@@ -3917,9 +4088,11 @@
     </w:p>
     <w:p>
       <w:pPr>
-        <w:pStyle w:val="Heading2"/>
+        <w:pStyle w:val="Ttulo2"/>
         <w:rPr/>
       </w:pPr>
+      <w:bookmarkStart w:id="6" w:name="__RefHeading___Toc201_4105929139"/>
+      <w:bookmarkEnd w:id="6"/>
       <w:r>
         <w:rPr/>
         <w:t>5 inputs, pop 20</w:t>
@@ -3927,7 +4100,7 @@
     </w:p>
     <w:p>
       <w:pPr>
-        <w:pStyle w:val="TextBody"/>
+        <w:pStyle w:val="Cuerpodetexto"/>
         <w:rPr/>
       </w:pPr>
       <w:r>
@@ -3967,9 +4140,11 @@
     </w:p>
     <w:p>
       <w:pPr>
-        <w:pStyle w:val="Heading2"/>
+        <w:pStyle w:val="Ttulo2"/>
         <w:rPr/>
       </w:pPr>
+      <w:bookmarkStart w:id="7" w:name="__RefHeading___Toc203_4105929139"/>
+      <w:bookmarkEnd w:id="7"/>
       <w:r>
         <w:rPr/>
         <w:t>5 inputs, pop 100</w:t>
@@ -3977,7 +4152,7 @@
     </w:p>
     <w:p>
       <w:pPr>
-        <w:pStyle w:val="TextBody"/>
+        <w:pStyle w:val="Cuerpodetexto"/>
         <w:rPr/>
       </w:pPr>
       <w:r>
@@ -3987,9 +4162,11 @@
     </w:p>
     <w:p>
       <w:pPr>
-        <w:pStyle w:val="Heading2"/>
+        <w:pStyle w:val="Ttulo2"/>
         <w:rPr/>
       </w:pPr>
+      <w:bookmarkStart w:id="8" w:name="__RefHeading___Toc205_4105929139"/>
+      <w:bookmarkEnd w:id="8"/>
       <w:r>
         <w:rPr/>
         <w:t>5 inputs, pop 200</w:t>
@@ -3997,7 +4174,7 @@
     </w:p>
     <w:p>
       <w:pPr>
-        <w:pStyle w:val="TextBody"/>
+        <w:pStyle w:val="Cuerpodetexto"/>
         <w:rPr/>
       </w:pPr>
       <w:r>
@@ -4007,9 +4184,11 @@
     </w:p>
     <w:p>
       <w:pPr>
-        <w:pStyle w:val="Heading2"/>
+        <w:pStyle w:val="Ttulo2"/>
         <w:rPr/>
       </w:pPr>
+      <w:bookmarkStart w:id="9" w:name="__RefHeading___Toc207_4105929139"/>
+      <w:bookmarkEnd w:id="9"/>
       <w:r>
         <w:rPr/>
         <w:t>9 inputs, pop 20</w:t>
@@ -4017,7 +4196,7 @@
     </w:p>
     <w:p>
       <w:pPr>
-        <w:pStyle w:val="TextBody"/>
+        <w:pStyle w:val="Cuerpodetexto"/>
         <w:rPr/>
       </w:pPr>
       <w:r>
@@ -4027,9 +4206,11 @@
     </w:p>
     <w:p>
       <w:pPr>
-        <w:pStyle w:val="Heading2"/>
+        <w:pStyle w:val="Ttulo2"/>
         <w:rPr/>
       </w:pPr>
+      <w:bookmarkStart w:id="10" w:name="__RefHeading___Toc209_4105929139"/>
+      <w:bookmarkEnd w:id="10"/>
       <w:r>
         <w:rPr/>
         <w:t>9 inputs, pop 100</w:t>
@@ -4037,7 +4218,7 @@
     </w:p>
     <w:p>
       <w:pPr>
-        <w:pStyle w:val="TextBody"/>
+        <w:pStyle w:val="Cuerpodetexto"/>
         <w:rPr/>
       </w:pPr>
       <w:r>
@@ -4047,9 +4228,11 @@
     </w:p>
     <w:p>
       <w:pPr>
-        <w:pStyle w:val="Heading2"/>
+        <w:pStyle w:val="Ttulo2"/>
         <w:rPr/>
       </w:pPr>
+      <w:bookmarkStart w:id="11" w:name="__RefHeading___Toc211_4105929139"/>
+      <w:bookmarkEnd w:id="11"/>
       <w:r>
         <w:rPr/>
         <w:t>9 inputs, pop 200</w:t>
@@ -4057,7 +4240,7 @@
     </w:p>
     <w:p>
       <w:pPr>
-        <w:pStyle w:val="TextBody"/>
+        <w:pStyle w:val="Cuerpodetexto"/>
         <w:rPr/>
       </w:pPr>
       <w:r>
@@ -4067,7 +4250,30 @@
     </w:p>
     <w:p>
       <w:pPr>
-        <w:pStyle w:val="Heading1"/>
+        <w:pStyle w:val="Ttulo1"/>
+        <w:widowControl/>
+        <w:numPr>
+          <w:ilvl w:val="0"/>
+          <w:numId w:val="0"/>
+        </w:numPr>
+        <w:suppressAutoHyphens w:val="true"/>
+        <w:spacing w:lineRule="auto" w:line="259"/>
+        <w:jc w:val="left"/>
+        <w:outlineLvl w:val="0"/>
+        <w:rPr>
+          <w:lang w:val="en-GB"/>
+        </w:rPr>
+      </w:pPr>
+      <w:r>
+        <w:rPr/>
+      </w:r>
+      <w:r>
+        <w:br w:type="page"/>
+      </w:r>
+    </w:p>
+    <w:p>
+      <w:pPr>
+        <w:pStyle w:val="Ttulo1"/>
         <w:numPr>
           <w:ilvl w:val="0"/>
           <w:numId w:val="2"/>
@@ -4076,8 +4282,8 @@
           <w:lang w:val="en-GB"/>
         </w:rPr>
       </w:pPr>
-      <w:bookmarkStart w:id="4" w:name="__RefHeading___Toc128_2100255082"/>
-      <w:bookmarkEnd w:id="4"/>
+      <w:bookmarkStart w:id="12" w:name="__RefHeading___Toc128_2100255082"/>
+      <w:bookmarkEnd w:id="12"/>
       <w:r>
         <w:rPr>
           <w:lang w:val="en-GB"/>
@@ -4087,7 +4293,7 @@
     </w:p>
     <w:p>
       <w:pPr>
-        <w:pStyle w:val="TextBody"/>
+        <w:pStyle w:val="Cuerpodetexto"/>
         <w:spacing w:before="0" w:after="140"/>
         <w:rPr/>
       </w:pPr>
@@ -4113,27 +4319,33 @@
 </file>
 
 <file path=word/numbering.xml><?xml version="1.0" encoding="utf-8"?>
-<w:numbering xmlns:w="http://schemas.openxmlformats.org/wordprocessingml/2006/main" xmlns:o="urn:schemas-microsoft-com:office:office" xmlns:r="http://schemas.openxmlformats.org/officeDocument/2006/relationships" xmlns:v="urn:schemas-microsoft-com:vml">
+<w:numbering xmlns:w="http://schemas.openxmlformats.org/wordprocessingml/2006/main" xmlns:o="urn:schemas-microsoft-com:office:office" xmlns:r="http://schemas.openxmlformats.org/officeDocument/2006/relationships" xmlns:v="urn:schemas-microsoft-com:vml" xmlns:mc="http://schemas.openxmlformats.org/markup-compatibility/2006" xmlns:w14="http://schemas.microsoft.com/office/word/2010/wordml" mc:Ignorable="w14">
   <w:abstractNum w:abstractNumId="1">
     <w:lvl w:ilvl="0">
       <w:start w:val="1"/>
-      <w:pStyle w:val="Heading1"/>
+      <w:pStyle w:val="Ttulo1"/>
       <w:numFmt w:val="none"/>
       <w:suff w:val="nothing"/>
       <w:lvlText w:val=""/>
       <w:lvlJc w:val="left"/>
       <w:pPr>
+        <w:tabs>
+          <w:tab w:val="num" w:pos="0"/>
+        </w:tabs>
         <w:ind w:left="0" w:hanging="0"/>
       </w:pPr>
     </w:lvl>
     <w:lvl w:ilvl="1">
       <w:start w:val="1"/>
-      <w:pStyle w:val="Heading2"/>
+      <w:pStyle w:val="Ttulo2"/>
       <w:numFmt w:val="none"/>
       <w:suff w:val="nothing"/>
       <w:lvlText w:val=""/>
       <w:lvlJc w:val="left"/>
       <w:pPr>
+        <w:tabs>
+          <w:tab w:val="num" w:pos="0"/>
+        </w:tabs>
         <w:ind w:left="0" w:hanging="0"/>
       </w:pPr>
     </w:lvl>
@@ -4144,6 +4356,9 @@
       <w:lvlText w:val=""/>
       <w:lvlJc w:val="left"/>
       <w:pPr>
+        <w:tabs>
+          <w:tab w:val="num" w:pos="0"/>
+        </w:tabs>
         <w:ind w:left="0" w:hanging="0"/>
       </w:pPr>
     </w:lvl>
@@ -4154,6 +4369,9 @@
       <w:lvlText w:val=""/>
       <w:lvlJc w:val="left"/>
       <w:pPr>
+        <w:tabs>
+          <w:tab w:val="num" w:pos="0"/>
+        </w:tabs>
         <w:ind w:left="0" w:hanging="0"/>
       </w:pPr>
     </w:lvl>
@@ -4164,6 +4382,9 @@
       <w:lvlText w:val=""/>
       <w:lvlJc w:val="left"/>
       <w:pPr>
+        <w:tabs>
+          <w:tab w:val="num" w:pos="0"/>
+        </w:tabs>
         <w:ind w:left="0" w:hanging="0"/>
       </w:pPr>
     </w:lvl>
@@ -4174,6 +4395,9 @@
       <w:lvlText w:val=""/>
       <w:lvlJc w:val="left"/>
       <w:pPr>
+        <w:tabs>
+          <w:tab w:val="num" w:pos="0"/>
+        </w:tabs>
         <w:ind w:left="0" w:hanging="0"/>
       </w:pPr>
     </w:lvl>
@@ -4184,6 +4408,9 @@
       <w:lvlText w:val=""/>
       <w:lvlJc w:val="left"/>
       <w:pPr>
+        <w:tabs>
+          <w:tab w:val="num" w:pos="0"/>
+        </w:tabs>
         <w:ind w:left="0" w:hanging="0"/>
       </w:pPr>
     </w:lvl>
@@ -4194,6 +4421,9 @@
       <w:lvlText w:val=""/>
       <w:lvlJc w:val="left"/>
       <w:pPr>
+        <w:tabs>
+          <w:tab w:val="num" w:pos="0"/>
+        </w:tabs>
         <w:ind w:left="0" w:hanging="0"/>
       </w:pPr>
     </w:lvl>
@@ -4204,6 +4434,9 @@
       <w:lvlText w:val=""/>
       <w:lvlJc w:val="left"/>
       <w:pPr>
+        <w:tabs>
+          <w:tab w:val="num" w:pos="0"/>
+        </w:tabs>
         <w:ind w:left="0" w:hanging="0"/>
       </w:pPr>
     </w:lvl>
@@ -4216,6 +4449,9 @@
       <w:lvlText w:val=""/>
       <w:lvlJc w:val="left"/>
       <w:pPr>
+        <w:tabs>
+          <w:tab w:val="num" w:pos="0"/>
+        </w:tabs>
         <w:ind w:left="0" w:hanging="0"/>
       </w:pPr>
     </w:lvl>
@@ -4226,6 +4462,9 @@
       <w:lvlText w:val=""/>
       <w:lvlJc w:val="left"/>
       <w:pPr>
+        <w:tabs>
+          <w:tab w:val="num" w:pos="0"/>
+        </w:tabs>
         <w:ind w:left="0" w:hanging="0"/>
       </w:pPr>
     </w:lvl>
@@ -4236,6 +4475,9 @@
       <w:lvlText w:val=""/>
       <w:lvlJc w:val="left"/>
       <w:pPr>
+        <w:tabs>
+          <w:tab w:val="num" w:pos="0"/>
+        </w:tabs>
         <w:ind w:left="0" w:hanging="0"/>
       </w:pPr>
     </w:lvl>
@@ -4246,6 +4488,9 @@
       <w:lvlText w:val=""/>
       <w:lvlJc w:val="left"/>
       <w:pPr>
+        <w:tabs>
+          <w:tab w:val="num" w:pos="0"/>
+        </w:tabs>
         <w:ind w:left="0" w:hanging="0"/>
       </w:pPr>
     </w:lvl>
@@ -4256,6 +4501,9 @@
       <w:lvlText w:val=""/>
       <w:lvlJc w:val="left"/>
       <w:pPr>
+        <w:tabs>
+          <w:tab w:val="num" w:pos="0"/>
+        </w:tabs>
         <w:ind w:left="0" w:hanging="0"/>
       </w:pPr>
     </w:lvl>
@@ -4266,6 +4514,9 @@
       <w:lvlText w:val=""/>
       <w:lvlJc w:val="left"/>
       <w:pPr>
+        <w:tabs>
+          <w:tab w:val="num" w:pos="0"/>
+        </w:tabs>
         <w:ind w:left="0" w:hanging="0"/>
       </w:pPr>
     </w:lvl>
@@ -4276,6 +4527,9 @@
       <w:lvlText w:val=""/>
       <w:lvlJc w:val="left"/>
       <w:pPr>
+        <w:tabs>
+          <w:tab w:val="num" w:pos="0"/>
+        </w:tabs>
         <w:ind w:left="0" w:hanging="0"/>
       </w:pPr>
     </w:lvl>
@@ -4286,6 +4540,9 @@
       <w:lvlText w:val=""/>
       <w:lvlJc w:val="left"/>
       <w:pPr>
+        <w:tabs>
+          <w:tab w:val="num" w:pos="0"/>
+        </w:tabs>
         <w:ind w:left="0" w:hanging="0"/>
       </w:pPr>
     </w:lvl>
@@ -4296,6 +4553,9 @@
       <w:lvlText w:val=""/>
       <w:lvlJc w:val="left"/>
       <w:pPr>
+        <w:tabs>
+          <w:tab w:val="num" w:pos="0"/>
+        </w:tabs>
         <w:ind w:left="0" w:hanging="0"/>
       </w:pPr>
     </w:lvl>
@@ -4722,10 +4982,10 @@
       <w:lang w:val="en-GB" w:eastAsia="en-US" w:bidi="ar-SA"/>
     </w:rPr>
   </w:style>
-  <w:style w:type="paragraph" w:styleId="Heading1">
+  <w:style w:type="paragraph" w:styleId="Ttulo1">
     <w:name w:val="Heading 1"/>
     <w:basedOn w:val="Ttulo"/>
-    <w:next w:val="TextBody"/>
+    <w:next w:val="Cuerpodetexto"/>
     <w:qFormat/>
     <w:pPr>
       <w:numPr>
@@ -4742,10 +5002,10 @@
       <w:szCs w:val="36"/>
     </w:rPr>
   </w:style>
-  <w:style w:type="paragraph" w:styleId="Heading2">
+  <w:style w:type="paragraph" w:styleId="Ttulo2">
     <w:name w:val="Heading 2"/>
-    <w:basedOn w:val="Heading"/>
-    <w:next w:val="TextBody"/>
+    <w:basedOn w:val="Ttulo"/>
+    <w:next w:val="Cuerpodetexto"/>
     <w:qFormat/>
     <w:pPr>
       <w:numPr>
@@ -4788,7 +5048,7 @@
     <w:rPr>
       <w:color w:val="000080"/>
       <w:u w:val="single"/>
-      <w:lang w:eastAsia="zxx" w:bidi="zxx"/>
+      <w:lang w:val="zxx" w:eastAsia="zxx" w:bidi="zxx"/>
     </w:rPr>
   </w:style>
   <w:style w:type="character" w:styleId="Enlacedelndice">
@@ -4801,35 +5061,22 @@
     <w:qFormat/>
     <w:rPr/>
   </w:style>
-  <w:style w:type="character" w:styleId="InternetLink">
-    <w:name w:val="Hyperlink"/>
-    <w:rPr>
-      <w:color w:val="000080"/>
-      <w:u w:val="single"/>
-      <w:lang w:val="zxx" w:eastAsia="zxx" w:bidi="zxx"/>
-    </w:rPr>
-  </w:style>
-  <w:style w:type="character" w:styleId="IndexLink">
-    <w:name w:val="Index Link"/>
-    <w:qFormat/>
-    <w:rPr/>
-  </w:style>
-  <w:style w:type="paragraph" w:styleId="Heading">
-    <w:name w:val="Heading"/>
+  <w:style w:type="paragraph" w:styleId="Ttulo">
+    <w:name w:val="Título"/>
     <w:basedOn w:val="Normal"/>
-    <w:next w:val="TextBody"/>
+    <w:next w:val="Cuerpodetexto"/>
     <w:qFormat/>
     <w:pPr>
       <w:keepNext w:val="true"/>
       <w:spacing w:before="240" w:after="120"/>
     </w:pPr>
     <w:rPr>
-      <w:rFonts w:ascii="Liberation Sans" w:hAnsi="Liberation Sans" w:eastAsia="DejaVu Sans" w:cs="FreeSans"/>
+      <w:rFonts w:ascii="Liberation Sans" w:hAnsi="Liberation Sans" w:eastAsia="Microsoft YaHei" w:cs="Arial"/>
       <w:sz w:val="28"/>
       <w:szCs w:val="28"/>
     </w:rPr>
   </w:style>
-  <w:style w:type="paragraph" w:styleId="TextBody">
+  <w:style w:type="paragraph" w:styleId="Cuerpodetexto">
     <w:name w:val="Body Text"/>
     <w:basedOn w:val="Normal"/>
     <w:pPr>
@@ -4837,15 +5084,15 @@
     </w:pPr>
     <w:rPr/>
   </w:style>
-  <w:style w:type="paragraph" w:styleId="List">
+  <w:style w:type="paragraph" w:styleId="Lista">
     <w:name w:val="List"/>
-    <w:basedOn w:val="TextBody"/>
+    <w:basedOn w:val="Cuerpodetexto"/>
     <w:pPr/>
     <w:rPr>
       <w:rFonts w:cs="Arial"/>
     </w:rPr>
   </w:style>
-  <w:style w:type="paragraph" w:styleId="Caption">
+  <w:style w:type="paragraph" w:styleId="Leyenda">
     <w:name w:val="Caption"/>
     <w:basedOn w:val="Normal"/>
     <w:qFormat/>
@@ -4859,32 +5106,6 @@
       <w:iCs/>
       <w:sz w:val="24"/>
       <w:szCs w:val="24"/>
-    </w:rPr>
-  </w:style>
-  <w:style w:type="paragraph" w:styleId="Index">
-    <w:name w:val="Index"/>
-    <w:basedOn w:val="Normal"/>
-    <w:qFormat/>
-    <w:pPr>
-      <w:suppressLineNumbers/>
-    </w:pPr>
-    <w:rPr>
-      <w:rFonts w:cs="FreeSans"/>
-    </w:rPr>
-  </w:style>
-  <w:style w:type="paragraph" w:styleId="Ttulo">
-    <w:name w:val="Título"/>
-    <w:basedOn w:val="Normal"/>
-    <w:next w:val="TextBody"/>
-    <w:qFormat/>
-    <w:pPr>
-      <w:keepNext w:val="true"/>
-      <w:spacing w:before="240" w:after="120"/>
-    </w:pPr>
-    <w:rPr>
-      <w:rFonts w:ascii="Liberation Sans" w:hAnsi="Liberation Sans" w:eastAsia="Microsoft YaHei" w:cs="Arial"/>
-      <w:sz w:val="28"/>
-      <w:szCs w:val="28"/>
     </w:rPr>
   </w:style>
   <w:style w:type="paragraph" w:styleId="Ndice">
@@ -4927,7 +5148,7 @@
     <w:pPr/>
     <w:rPr/>
   </w:style>
-  <w:style w:type="paragraph" w:styleId="IndexHeading">
+  <w:style w:type="paragraph" w:styleId="Ttulodelndice">
     <w:name w:val="Index Heading"/>
     <w:basedOn w:val="Ttulo"/>
     <w:pPr>
@@ -4943,7 +5164,7 @@
   </w:style>
   <w:style w:type="paragraph" w:styleId="TOAHeading">
     <w:name w:val="TOA Heading"/>
-    <w:basedOn w:val="IndexHeading"/>
+    <w:basedOn w:val="Ttulodelndice"/>
     <w:qFormat/>
     <w:pPr>
       <w:suppressLineNumbers/>
@@ -4956,7 +5177,7 @@
       <w:szCs w:val="32"/>
     </w:rPr>
   </w:style>
-  <w:style w:type="paragraph" w:styleId="Contents1">
+  <w:style w:type="paragraph" w:styleId="Sumario1">
     <w:name w:val="TOC 1"/>
     <w:basedOn w:val="Ndice"/>
     <w:pPr>
@@ -4973,6 +5194,32 @@
     <w:basedOn w:val="Normal"/>
     <w:qFormat/>
     <w:pPr/>
+    <w:rPr/>
+  </w:style>
+  <w:style w:type="paragraph" w:styleId="Ttulodelsumario">
+    <w:name w:val="TOA Heading"/>
+    <w:basedOn w:val="Ttulodelndice"/>
+    <w:pPr>
+      <w:suppressLineNumbers/>
+      <w:ind w:left="0" w:hanging="0"/>
+    </w:pPr>
+    <w:rPr>
+      <w:b/>
+      <w:bCs/>
+      <w:sz w:val="32"/>
+      <w:szCs w:val="32"/>
+    </w:rPr>
+  </w:style>
+  <w:style w:type="paragraph" w:styleId="Sumario2">
+    <w:name w:val="TOC 2"/>
+    <w:basedOn w:val="Ndice"/>
+    <w:pPr>
+      <w:tabs>
+        <w:tab w:val="clear" w:pos="708"/>
+        <w:tab w:val="right" w:pos="8221" w:leader="dot"/>
+      </w:tabs>
+      <w:ind w:left="283" w:hanging="0"/>
+    </w:pPr>
     <w:rPr/>
   </w:style>
   <w:style w:type="numbering" w:styleId="NoList" w:default="1">

</xml_diff>